<commit_message>
Capas de la aplicación y responsabilidad de cada clase creada -  problema "Cube Summation"
</commit_message>
<xml_diff>
--- a/documentation/Casos de Prueba.docx
+++ b/documentation/Casos de Prueba.docx
@@ -34,56 +34,32 @@
     <w:p>
       <w:pPr>
         <w:spacing w:after="0"/>
-        <w:rPr>
-          <w:lang w:val="en-US"/>
-        </w:rPr>
-      </w:pPr>
-      <w:r>
-        <w:rPr>
-          <w:lang w:val="en-US"/>
-        </w:rPr>
+      </w:pPr>
+      <w:r>
         <w:t>2</w:t>
       </w:r>
     </w:p>
     <w:p>
       <w:pPr>
         <w:spacing w:after="0"/>
-        <w:rPr>
-          <w:lang w:val="en-US"/>
-        </w:rPr>
-      </w:pPr>
-      <w:r>
-        <w:rPr>
-          <w:lang w:val="en-US"/>
-        </w:rPr>
+      </w:pPr>
+      <w:r>
         <w:t>4 5</w:t>
       </w:r>
     </w:p>
     <w:p>
       <w:pPr>
         <w:spacing w:after="0"/>
-        <w:rPr>
-          <w:lang w:val="en-US"/>
-        </w:rPr>
-      </w:pPr>
-      <w:r>
-        <w:rPr>
-          <w:lang w:val="en-US"/>
-        </w:rPr>
+      </w:pPr>
+      <w:r>
         <w:t>UPDATE 2 2 2 4</w:t>
       </w:r>
     </w:p>
     <w:p>
       <w:pPr>
         <w:spacing w:after="0"/>
-        <w:rPr>
-          <w:lang w:val="en-US"/>
-        </w:rPr>
-      </w:pPr>
-      <w:r>
-        <w:rPr>
-          <w:lang w:val="en-US"/>
-        </w:rPr>
+      </w:pPr>
+      <w:r>
         <w:t>QUERY 1 1 1 3 3 3</w:t>
       </w:r>
     </w:p>
@@ -237,8 +213,6 @@
           </wp:inline>
         </w:drawing>
       </w:r>
-      <w:bookmarkStart w:id="0" w:name="_GoBack"/>
-      <w:bookmarkEnd w:id="0"/>
     </w:p>
     <w:p>
       <w:pPr>
@@ -252,14 +226,23 @@
           <w:sz w:val="44"/>
           <w:szCs w:val="44"/>
         </w:rPr>
-        <w:t>Caso de prueba</w:t>
-      </w:r>
-      <w:r>
+        <w:br w:type="page"/>
+      </w:r>
+    </w:p>
+    <w:p>
+      <w:pPr>
         <w:rPr>
           <w:sz w:val="44"/>
           <w:szCs w:val="44"/>
         </w:rPr>
-        <w:t xml:space="preserve"> 2</w:t>
+      </w:pPr>
+      <w:r>
+        <w:rPr>
+          <w:sz w:val="44"/>
+          <w:szCs w:val="44"/>
+        </w:rPr>
+        <w:lastRenderedPageBreak/>
+        <w:t>Caso de prueba 2</w:t>
       </w:r>
     </w:p>
     <w:p>
@@ -342,11 +325,68 @@
     <w:p>
       <w:pPr>
         <w:spacing w:after="0"/>
-      </w:pPr>
-      <w:r>
-        <w:t>UPDATE 1 1 5 10</w:t>
-      </w:r>
-      <w:r>
+        <w:rPr>
+          <w:lang w:val="en-US"/>
+        </w:rPr>
+      </w:pPr>
+      <w:r>
+        <w:rPr>
+          <w:lang w:val="en-US"/>
+        </w:rPr>
+        <w:t>UPDATE 1 1 5 100</w:t>
+      </w:r>
+    </w:p>
+    <w:p>
+      <w:pPr>
+        <w:spacing w:after="0"/>
+        <w:rPr>
+          <w:lang w:val="en-US"/>
+        </w:rPr>
+      </w:pPr>
+      <w:r>
+        <w:rPr>
+          <w:lang w:val="en-US"/>
+        </w:rPr>
+        <w:t>QUERY 1 1 2 4 5 5</w:t>
+      </w:r>
+    </w:p>
+    <w:p>
+      <w:pPr>
+        <w:spacing w:after="0"/>
+        <w:rPr>
+          <w:lang w:val="en-US"/>
+        </w:rPr>
+      </w:pPr>
+      <w:r>
+        <w:rPr>
+          <w:lang w:val="en-US"/>
+        </w:rPr>
+        <w:t>3 5</w:t>
+      </w:r>
+    </w:p>
+    <w:p>
+      <w:pPr>
+        <w:spacing w:after="0"/>
+        <w:rPr>
+          <w:lang w:val="en-US"/>
+        </w:rPr>
+      </w:pPr>
+      <w:r>
+        <w:rPr>
+          <w:lang w:val="en-US"/>
+        </w:rPr>
+        <w:t>UPDATE 3 2 1</w:t>
+      </w:r>
+      <w:r>
+        <w:rPr>
+          <w:lang w:val="en-US"/>
+        </w:rPr>
+        <w:t xml:space="preserve"> 1</w:t>
+      </w:r>
+      <w:r>
+        <w:rPr>
+          <w:lang w:val="en-US"/>
+        </w:rPr>
         <w:t>0</w:t>
       </w:r>
     </w:p>
@@ -361,54 +401,6 @@
         <w:rPr>
           <w:lang w:val="en-US"/>
         </w:rPr>
-        <w:t>QUERY 1 1 2 4 5 5</w:t>
-      </w:r>
-    </w:p>
-    <w:p>
-      <w:pPr>
-        <w:spacing w:after="0"/>
-        <w:rPr>
-          <w:lang w:val="en-US"/>
-        </w:rPr>
-      </w:pPr>
-      <w:r>
-        <w:rPr>
-          <w:lang w:val="en-US"/>
-        </w:rPr>
-        <w:t>3 5</w:t>
-      </w:r>
-    </w:p>
-    <w:p>
-      <w:pPr>
-        <w:spacing w:after="0"/>
-        <w:rPr>
-          <w:lang w:val="en-US"/>
-        </w:rPr>
-      </w:pPr>
-      <w:r>
-        <w:rPr>
-          <w:lang w:val="en-US"/>
-        </w:rPr>
-        <w:t>UPDATE 3 2 1</w:t>
-      </w:r>
-      <w:r>
-        <w:rPr>
-          <w:lang w:val="en-US"/>
-        </w:rPr>
-        <w:t xml:space="preserve"> 1</w:t>
-      </w:r>
-      <w:r>
-        <w:rPr>
-          <w:lang w:val="en-US"/>
-        </w:rPr>
-        <w:t>0</w:t>
-      </w:r>
-    </w:p>
-    <w:p>
-      <w:pPr>
-        <w:spacing w:after="0"/>
-      </w:pPr>
-      <w:r>
         <w:t>QUERY 2 1 1 3 3 3</w:t>
       </w:r>
     </w:p>
@@ -437,7 +429,6 @@
         <w:rPr>
           <w:lang w:val="en-US"/>
         </w:rPr>
-        <w:lastRenderedPageBreak/>
         <w:t>QUERY 1 1 1 2 2 2</w:t>
       </w:r>
     </w:p>
@@ -481,13 +472,7 @@
         <w:rPr>
           <w:lang w:val="en-US"/>
         </w:rPr>
-        <w:t>UPDATE 7 1</w:t>
-      </w:r>
-      <w:r>
-        <w:rPr>
-          <w:lang w:val="en-US"/>
-        </w:rPr>
-        <w:t xml:space="preserve"> 1</w:t>
+        <w:t>UPDATE 7 1 1</w:t>
       </w:r>
       <w:r>
         <w:rPr>
@@ -660,69 +645,63 @@
           <w:sz w:val="44"/>
           <w:szCs w:val="44"/>
         </w:rPr>
-        <w:t>Caso de prueba</w:t>
-      </w:r>
-      <w:r>
+        <w:br w:type="page"/>
+      </w:r>
+    </w:p>
+    <w:p>
+      <w:pPr>
         <w:rPr>
           <w:sz w:val="44"/>
           <w:szCs w:val="44"/>
         </w:rPr>
+      </w:pPr>
+      <w:bookmarkStart w:id="0" w:name="_GoBack"/>
+      <w:bookmarkEnd w:id="0"/>
+      <w:r>
+        <w:rPr>
+          <w:sz w:val="44"/>
+          <w:szCs w:val="44"/>
+        </w:rPr>
+        <w:lastRenderedPageBreak/>
+        <w:t>Caso de prueba</w:t>
+      </w:r>
+      <w:r>
+        <w:rPr>
+          <w:sz w:val="44"/>
+          <w:szCs w:val="44"/>
+        </w:rPr>
         <w:t xml:space="preserve"> 3</w:t>
       </w:r>
     </w:p>
     <w:p>
       <w:pPr>
         <w:spacing w:after="0"/>
-        <w:rPr>
-          <w:lang w:val="en-US"/>
-        </w:rPr>
-      </w:pPr>
-      <w:r>
-        <w:rPr>
-          <w:lang w:val="en-US"/>
-        </w:rPr>
+      </w:pPr>
+      <w:r>
         <w:t>2</w:t>
       </w:r>
     </w:p>
     <w:p>
       <w:pPr>
         <w:spacing w:after="0"/>
-        <w:rPr>
-          <w:lang w:val="en-US"/>
-        </w:rPr>
-      </w:pPr>
-      <w:r>
-        <w:rPr>
-          <w:lang w:val="en-US"/>
-        </w:rPr>
+      </w:pPr>
+      <w:r>
         <w:t>2 4</w:t>
       </w:r>
     </w:p>
     <w:p>
       <w:pPr>
         <w:spacing w:after="0"/>
-        <w:rPr>
-          <w:lang w:val="en-US"/>
-        </w:rPr>
-      </w:pPr>
-      <w:r>
-        <w:rPr>
-          <w:lang w:val="en-US"/>
-        </w:rPr>
+      </w:pPr>
+      <w:r>
         <w:t>UPDATE 2 1 2 -40</w:t>
       </w:r>
     </w:p>
     <w:p>
       <w:pPr>
         <w:spacing w:after="0"/>
-        <w:rPr>
-          <w:lang w:val="en-US"/>
-        </w:rPr>
-      </w:pPr>
-      <w:r>
-        <w:rPr>
-          <w:lang w:val="en-US"/>
-        </w:rPr>
+      </w:pPr>
+      <w:r>
         <w:t>QUERY 1 1 1 2 2 2</w:t>
       </w:r>
     </w:p>
@@ -825,45 +804,21 @@
         <w:rPr>
           <w:lang w:val="en-US"/>
         </w:rPr>
-        <w:t>UPDATE 5</w:t>
-      </w:r>
-      <w:r>
-        <w:rPr>
-          <w:lang w:val="en-US"/>
-        </w:rPr>
-        <w:t xml:space="preserve"> 1</w:t>
-      </w:r>
-      <w:r>
-        <w:rPr>
-          <w:lang w:val="en-US"/>
-        </w:rPr>
-        <w:t xml:space="preserve"> 1 -30</w:t>
-      </w:r>
-    </w:p>
-    <w:p>
-      <w:pPr>
-        <w:spacing w:after="0"/>
-        <w:rPr>
-          <w:lang w:val="en-US"/>
-        </w:rPr>
-      </w:pPr>
-      <w:r>
-        <w:rPr>
-          <w:lang w:val="en-US"/>
-        </w:rPr>
-        <w:t>UPDATE 2</w:t>
-      </w:r>
-      <w:r>
-        <w:rPr>
-          <w:lang w:val="en-US"/>
-        </w:rPr>
-        <w:t xml:space="preserve"> 1</w:t>
-      </w:r>
-      <w:r>
-        <w:rPr>
-          <w:lang w:val="en-US"/>
-        </w:rPr>
-        <w:t xml:space="preserve"> 4 750</w:t>
+        <w:t>UPDATE 5 1 1 -30</w:t>
+      </w:r>
+    </w:p>
+    <w:p>
+      <w:pPr>
+        <w:spacing w:after="0"/>
+        <w:rPr>
+          <w:lang w:val="en-US"/>
+        </w:rPr>
+      </w:pPr>
+      <w:r>
+        <w:rPr>
+          <w:lang w:val="en-US"/>
+        </w:rPr>
+        <w:t>UPDATE 2 1 4 750</w:t>
       </w:r>
     </w:p>
     <w:p>
@@ -891,39 +846,21 @@
         <w:rPr>
           <w:lang w:val="en-US"/>
         </w:rPr>
-        <w:t>QUERY 5 1 1 7 9</w:t>
-      </w:r>
-      <w:r>
-        <w:rPr>
-          <w:lang w:val="en-US"/>
-        </w:rPr>
-        <w:t xml:space="preserve"> 2</w:t>
-      </w:r>
-    </w:p>
-    <w:p>
-      <w:pPr>
-        <w:spacing w:after="0"/>
-        <w:rPr>
-          <w:lang w:val="en-US"/>
-        </w:rPr>
-      </w:pPr>
-      <w:r>
-        <w:rPr>
-          <w:lang w:val="en-US"/>
-        </w:rPr>
-        <w:t>UPDATE 9</w:t>
-      </w:r>
-      <w:r>
-        <w:rPr>
-          <w:lang w:val="en-US"/>
-        </w:rPr>
-        <w:t xml:space="preserve"> 9 </w:t>
-      </w:r>
-      <w:r>
-        <w:rPr>
-          <w:lang w:val="en-US"/>
-        </w:rPr>
-        <w:t>9</w:t>
+        <w:t>QUERY 5 1 1 7 9 2</w:t>
+      </w:r>
+    </w:p>
+    <w:p>
+      <w:pPr>
+        <w:spacing w:after="0"/>
+        <w:rPr>
+          <w:lang w:val="en-US"/>
+        </w:rPr>
+      </w:pPr>
+      <w:r>
+        <w:rPr>
+          <w:lang w:val="en-US"/>
+        </w:rPr>
+        <w:t>UPDATE 9 9 9</w:t>
       </w:r>
       <w:r>
         <w:rPr>
@@ -947,13 +884,7 @@
         <w:rPr>
           <w:lang w:val="en-US"/>
         </w:rPr>
-        <w:t>00</w:t>
-      </w:r>
-      <w:r>
-        <w:rPr>
-          <w:lang w:val="en-US"/>
-        </w:rPr>
-        <w:t>0</w:t>
+        <w:t>000</w:t>
       </w:r>
     </w:p>
     <w:p>
@@ -1014,7 +945,6 @@
           <w:noProof/>
           <w:lang w:eastAsia="es-MX"/>
         </w:rPr>
-        <w:lastRenderedPageBreak/>
         <w:drawing>
           <wp:inline distT="0" distB="0" distL="0" distR="0">
             <wp:extent cx="5610225" cy="1733550"/>

</xml_diff>